<commit_message>
mofifie le compte rendu
</commit_message>
<xml_diff>
--- a/compte rendu/Compte rendu version finale.docx
+++ b/compte rendu/Compte rendu version finale.docx
@@ -1575,7 +1575,7 @@
                 <w:noProof/>
                 <w:webHidden/>
               </w:rPr>
-              <w:t>7</w:t>
+              <w:t>21</w:t>
             </w:r>
             <w:r>
               <w:rPr>
@@ -1663,7 +1663,7 @@
                 <w:noProof/>
                 <w:webHidden/>
               </w:rPr>
-              <w:t>7</w:t>
+              <w:t>21</w:t>
             </w:r>
             <w:r>
               <w:rPr>
@@ -1751,7 +1751,7 @@
                 <w:noProof/>
                 <w:webHidden/>
               </w:rPr>
-              <w:t>8</w:t>
+              <w:t>23</w:t>
             </w:r>
             <w:r>
               <w:rPr>
@@ -1857,7 +1857,7 @@
                 <w:noProof/>
                 <w:webHidden/>
               </w:rPr>
-              <w:t>13</w:t>
+              <w:t>28</w:t>
             </w:r>
             <w:r>
               <w:rPr>
@@ -25529,7 +25529,7 @@
           <v:shape id="_x0000_i1025" type="#_x0000_t75" style="width:311.15pt;height:284.55pt" o:ole="">
             <v:imagedata r:id="rId11" o:title=""/>
           </v:shape>
-          <o:OLEObject Type="Embed" ProgID="Visio.Drawing.15" ShapeID="_x0000_i1025" DrawAspect="Content" ObjectID="_1734023973" r:id="rId12"/>
+          <o:OLEObject Type="Embed" ProgID="Visio.Drawing.15" ShapeID="_x0000_i1025" DrawAspect="Content" ObjectID="_1734031033" r:id="rId12"/>
         </w:object>
       </w:r>
     </w:p>
@@ -27395,7 +27395,7 @@
           <v:shape id="_x0000_s2062" type="#_x0000_t75" style="position:absolute;left:0;text-align:left;margin-left:-5.1pt;margin-top:-1.55pt;width:250.8pt;height:228.65pt;z-index:251668480;mso-position-horizontal-relative:text;mso-position-vertical-relative:text">
             <v:imagedata r:id="rId13" o:title=""/>
           </v:shape>
-          <o:OLEObject Type="Embed" ProgID="Visio.Drawing.15" ShapeID="_x0000_s2062" DrawAspect="Content" ObjectID="_1734023974" r:id="rId14"/>
+          <o:OLEObject Type="Embed" ProgID="Visio.Drawing.15" ShapeID="_x0000_s2062" DrawAspect="Content" ObjectID="_1734031034" r:id="rId14"/>
         </w:object>
       </w:r>
       <w:r>
@@ -27406,7 +27406,7 @@
           <v:shape id="_x0000_s2063" type="#_x0000_t75" style="position:absolute;left:0;text-align:left;margin-left:248.4pt;margin-top:10.4pt;width:251.4pt;height:225.8pt;z-index:251670528;mso-position-horizontal-relative:text;mso-position-vertical-relative:text;mso-width-relative:page;mso-height-relative:page">
             <v:imagedata r:id="rId15" o:title=""/>
           </v:shape>
-          <o:OLEObject Type="Embed" ProgID="Visio.Drawing.15" ShapeID="_x0000_s2063" DrawAspect="Content" ObjectID="_1734023975" r:id="rId16"/>
+          <o:OLEObject Type="Embed" ProgID="Visio.Drawing.15" ShapeID="_x0000_s2063" DrawAspect="Content" ObjectID="_1734031035" r:id="rId16"/>
         </w:object>
       </w:r>
     </w:p>
@@ -27419,7 +27419,7 @@
           <v:shape id="_x0000_s2071" type="#_x0000_t75" style="position:absolute;margin-left:241.95pt;margin-top:482.9pt;width:261pt;height:148.75pt;z-index:251686912;mso-position-horizontal-relative:text;mso-position-vertical-relative:text;mso-width-relative:page;mso-height-relative:page">
             <v:imagedata r:id="rId17" o:title=""/>
           </v:shape>
-          <o:OLEObject Type="Embed" ProgID="Visio.Drawing.15" ShapeID="_x0000_s2071" DrawAspect="Content" ObjectID="_1734023976" r:id="rId18"/>
+          <o:OLEObject Type="Embed" ProgID="Visio.Drawing.15" ShapeID="_x0000_s2071" DrawAspect="Content" ObjectID="_1734031036" r:id="rId18"/>
         </w:object>
       </w:r>
       <w:r>
@@ -27430,7 +27430,7 @@
           <v:shape id="_x0000_s2065" type="#_x0000_t75" style="position:absolute;margin-left:-20.75pt;margin-top:453.5pt;width:274.2pt;height:187.8pt;z-index:251674624;mso-position-horizontal-relative:text;mso-position-vertical-relative:text;mso-width-relative:page;mso-height-relative:page">
             <v:imagedata r:id="rId19" o:title=""/>
           </v:shape>
-          <o:OLEObject Type="Embed" ProgID="Visio.Drawing.15" ShapeID="_x0000_s2065" DrawAspect="Content" ObjectID="_1734023977" r:id="rId20"/>
+          <o:OLEObject Type="Embed" ProgID="Visio.Drawing.15" ShapeID="_x0000_s2065" DrawAspect="Content" ObjectID="_1734031037" r:id="rId20"/>
         </w:object>
       </w:r>
       <w:r>
@@ -27441,7 +27441,7 @@
           <v:shape id="_x0000_s2070" type="#_x0000_t75" style="position:absolute;margin-left:241.95pt;margin-top:242.35pt;width:268.65pt;height:185.1pt;z-index:251684864;mso-position-horizontal-relative:text;mso-position-vertical-relative:text;mso-width-relative:page;mso-height-relative:page">
             <v:imagedata r:id="rId21" o:title=""/>
           </v:shape>
-          <o:OLEObject Type="Embed" ProgID="Visio.Drawing.15" ShapeID="_x0000_s2070" DrawAspect="Content" ObjectID="_1734023978" r:id="rId22"/>
+          <o:OLEObject Type="Embed" ProgID="Visio.Drawing.15" ShapeID="_x0000_s2070" DrawAspect="Content" ObjectID="_1734031038" r:id="rId22"/>
         </w:object>
       </w:r>
       <w:r>
@@ -27452,7 +27452,7 @@
           <v:shape id="_x0000_s2064" type="#_x0000_t75" style="position:absolute;margin-left:-13.5pt;margin-top:235.15pt;width:254.1pt;height:175.2pt;z-index:251672576;mso-position-horizontal-relative:text;mso-position-vertical-relative:text;mso-width-relative:page;mso-height-relative:page">
             <v:imagedata r:id="rId23" o:title=""/>
           </v:shape>
-          <o:OLEObject Type="Embed" ProgID="Visio.Drawing.15" ShapeID="_x0000_s2064" DrawAspect="Content" ObjectID="_1734023979" r:id="rId24"/>
+          <o:OLEObject Type="Embed" ProgID="Visio.Drawing.15" ShapeID="_x0000_s2064" DrawAspect="Content" ObjectID="_1734031039" r:id="rId24"/>
         </w:object>
       </w:r>
       <w:r>
@@ -27474,7 +27474,7 @@
           <v:shape id="_x0000_s2066" type="#_x0000_t75" style="position:absolute;left:0;text-align:left;margin-left:-42.2pt;margin-top:17pt;width:279.6pt;height:158.95pt;z-index:251676672;mso-position-horizontal-relative:text;mso-position-vertical-relative:text;mso-width-relative:page;mso-height-relative:page">
             <v:imagedata r:id="rId25" o:title=""/>
           </v:shape>
-          <o:OLEObject Type="Embed" ProgID="Visio.Drawing.15" ShapeID="_x0000_s2066" DrawAspect="Content" ObjectID="_1734023980" r:id="rId26"/>
+          <o:OLEObject Type="Embed" ProgID="Visio.Drawing.15" ShapeID="_x0000_s2066" DrawAspect="Content" ObjectID="_1734031040" r:id="rId26"/>
         </w:object>
       </w:r>
       <w:r>
@@ -27485,7 +27485,7 @@
           <v:shape id="_x0000_s2067" type="#_x0000_t75" style="position:absolute;left:0;text-align:left;margin-left:230.5pt;margin-top:17pt;width:274.8pt;height:188.05pt;z-index:251678720;mso-position-horizontal-relative:text;mso-position-vertical-relative:text;mso-width-relative:page;mso-height-relative:page">
             <v:imagedata r:id="rId27" o:title=""/>
           </v:shape>
-          <o:OLEObject Type="Embed" ProgID="Visio.Drawing.15" ShapeID="_x0000_s2067" DrawAspect="Content" ObjectID="_1734023981" r:id="rId28"/>
+          <o:OLEObject Type="Embed" ProgID="Visio.Drawing.15" ShapeID="_x0000_s2067" DrawAspect="Content" ObjectID="_1734031041" r:id="rId28"/>
         </w:object>
       </w:r>
     </w:p>
@@ -27575,7 +27575,7 @@
           <v:shape id="_x0000_s2072" type="#_x0000_t75" style="position:absolute;margin-left:-35.75pt;margin-top:21.6pt;width:302.85pt;height:174pt;z-index:251688960;mso-position-horizontal-relative:text;mso-position-vertical-relative:text;mso-width-relative:page;mso-height-relative:page">
             <v:imagedata r:id="rId29" o:title=""/>
           </v:shape>
-          <o:OLEObject Type="Embed" ProgID="Visio.Drawing.15" ShapeID="_x0000_s2072" DrawAspect="Content" ObjectID="_1734023982" r:id="rId30"/>
+          <o:OLEObject Type="Embed" ProgID="Visio.Drawing.15" ShapeID="_x0000_s2072" DrawAspect="Content" ObjectID="_1734031042" r:id="rId30"/>
         </w:object>
       </w:r>
     </w:p>
@@ -27588,7 +27588,7 @@
           <v:shape id="_x0000_s2068" type="#_x0000_t75" style="position:absolute;margin-left:242.5pt;margin-top:3.5pt;width:280.65pt;height:129.6pt;z-index:251680768;mso-position-horizontal-relative:text;mso-position-vertical-relative:text;mso-width-relative:page;mso-height-relative:page">
             <v:imagedata r:id="rId31" o:title=""/>
           </v:shape>
-          <o:OLEObject Type="Embed" ProgID="Visio.Drawing.15" ShapeID="_x0000_s2068" DrawAspect="Content" ObjectID="_1734023983" r:id="rId32"/>
+          <o:OLEObject Type="Embed" ProgID="Visio.Drawing.15" ShapeID="_x0000_s2068" DrawAspect="Content" ObjectID="_1734031043" r:id="rId32"/>
         </w:object>
       </w:r>
     </w:p>
@@ -27608,7 +27608,7 @@
           <v:shape id="_x0000_s2069" type="#_x0000_t75" style="position:absolute;margin-left:69.6pt;margin-top:2.85pt;width:311.7pt;height:136.25pt;z-index:251682816;mso-position-horizontal-relative:text;mso-position-vertical-relative:text;mso-width-relative:page;mso-height-relative:page">
             <v:imagedata r:id="rId33" o:title=""/>
           </v:shape>
-          <o:OLEObject Type="Embed" ProgID="Visio.Drawing.15" ShapeID="_x0000_s2069" DrawAspect="Content" ObjectID="_1734023984" r:id="rId34"/>
+          <o:OLEObject Type="Embed" ProgID="Visio.Drawing.15" ShapeID="_x0000_s2069" DrawAspect="Content" ObjectID="_1734031044" r:id="rId34"/>
         </w:object>
       </w:r>
     </w:p>

</xml_diff>